<commit_message>
math mini quiz 5 docx
</commit_message>
<xml_diff>
--- a/Computational Algebra Materials/MathMiniQuizzes/MathMiniQuiz5.docx
+++ b/Computational Algebra Materials/MathMiniQuizzes/MathMiniQuiz5.docx
@@ -75,7 +75,7 @@
           <w:b w:val="1"/>
           <w:rtl w:val="0"/>
         </w:rPr>
-        <w:t xml:space="preserve">15 minutes</w:t>
+        <w:t xml:space="preserve">20 minutes</w:t>
       </w:r>
       <w:r>
         <w:rPr>
@@ -125,12 +125,12 @@
           <wp:inline distB="114300" distT="114300" distL="114300" distR="114300">
             <wp:extent cx="5943600" cy="2946400"/>
             <wp:effectExtent b="0" l="0" r="0" t="0"/>
-            <wp:docPr id="2" name="image2.png"/>
+            <wp:docPr id="2" name="image1.png"/>
             <a:graphic>
               <a:graphicData uri="http://schemas.openxmlformats.org/drawingml/2006/picture">
                 <pic:pic>
                   <pic:nvPicPr>
-                    <pic:cNvPr id="0" name="image2.png"/>
+                    <pic:cNvPr id="0" name="image1.png"/>
                     <pic:cNvPicPr preferRelativeResize="0"/>
                   </pic:nvPicPr>
                   <pic:blipFill>
@@ -494,12 +494,12 @@
           <wp:inline distB="114300" distT="114300" distL="114300" distR="114300">
             <wp:extent cx="3005138" cy="2275735"/>
             <wp:effectExtent b="0" l="0" r="0" t="0"/>
-            <wp:docPr id="1" name="image1.png"/>
+            <wp:docPr id="1" name="image2.png"/>
             <a:graphic>
               <a:graphicData uri="http://schemas.openxmlformats.org/drawingml/2006/picture">
                 <pic:pic>
                   <pic:nvPicPr>
-                    <pic:cNvPr id="0" name="image1.png"/>
+                    <pic:cNvPr id="0" name="image2.png"/>
                     <pic:cNvPicPr preferRelativeResize="0"/>
                   </pic:nvPicPr>
                   <pic:blipFill>
@@ -717,27 +717,10 @@
       </w:rPr>
       <w:t xml:space="preserve">(yes, there’s a back, don’t forget it)</w:t>
     </w:r>
-  </w:p>
-  <w:p>
-    <w:pPr>
-      <w:rPr>
-        <w:i w:val="1"/>
-      </w:rPr>
-    </w:pPr>
     <w:r>
       <w:rPr>
-        <w:i w:val="1"/>
-        <w:vertAlign w:val="superscript"/>
         <w:rtl w:val="0"/>
       </w:rPr>
-      <w:t xml:space="preserve">*</w:t>
-    </w:r>
-    <w:r>
-      <w:rPr>
-        <w:i w:val="1"/>
-        <w:rtl w:val="0"/>
-      </w:rPr>
-      <w:t xml:space="preserve">note that actually the train would slow down as it approaches, but we are simplifying this problem</w:t>
     </w:r>
   </w:p>
 </w:ftr>

</xml_diff>